<commit_message>
Renommage des use case et des maquettes d'interfaces
</commit_message>
<xml_diff>
--- a/administratif/analyse_fonctionnelle/User Story/2-U-S_SuprimerItemPresent.docx
+++ b/administratif/analyse_fonctionnelle/User Story/2-U-S_SuprimerItemPresent.docx
@@ -111,73 +111,79 @@
         </w:rPr>
         <w:t>)</w:t>
       </w:r>
+    </w:p>
+    <w:p>
+      <w:pPr>
+        <w:jc w:val="both"/>
+        <w:rPr>
+          <w:lang w:val="en-CA"/>
+        </w:rPr>
+      </w:pPr>
+    </w:p>
+    <w:p>
+      <w:pPr>
+        <w:jc w:val="both"/>
+        <w:rPr>
+          <w:lang w:val="fr-CA"/>
+        </w:rPr>
+      </w:pPr>
+      <w:r>
+        <w:rPr>
+          <w:b/>
+          <w:bCs/>
+          <w:lang w:val="fr-CA"/>
+        </w:rPr>
+        <w:t>En tant que</w:t>
+      </w:r>
+      <w:r>
+        <w:rPr>
+          <w:lang w:val="fr-CA"/>
+        </w:rPr>
+        <w:t xml:space="preserve"> : Utilisateur</w:t>
+      </w:r>
+    </w:p>
+    <w:p>
+      <w:pPr>
+        <w:jc w:val="both"/>
+        <w:rPr>
+          <w:lang w:val="fr-CA"/>
+        </w:rPr>
+      </w:pPr>
+    </w:p>
+    <w:p>
+      <w:pPr>
+        <w:jc w:val="both"/>
+        <w:rPr>
+          <w:lang w:val="fr-CA"/>
+        </w:rPr>
+      </w:pPr>
+      <w:r>
+        <w:rPr>
+          <w:b/>
+          <w:bCs/>
+          <w:lang w:val="fr-CA"/>
+        </w:rPr>
+        <w:t>Je veux</w:t>
+      </w:r>
+      <w:r>
+        <w:rPr>
+          <w:lang w:val="fr-CA"/>
+        </w:rPr>
+        <w:t xml:space="preserve"> : </w:t>
+      </w:r>
+      <w:r>
+        <w:rPr>
+          <w:lang w:val="fr-CA"/>
+        </w:rPr>
+        <w:t>Supprimer un produit qui n’est plus présent</w:t>
+      </w:r>
       <w:bookmarkStart w:id="0" w:name="_GoBack"/>
       <w:bookmarkEnd w:id="0"/>
-    </w:p>
-    <w:p>
-      <w:pPr>
-        <w:jc w:val="both"/>
-        <w:rPr>
-          <w:lang w:val="en-CA"/>
-        </w:rPr>
-      </w:pPr>
-    </w:p>
-    <w:p>
-      <w:pPr>
-        <w:jc w:val="both"/>
-        <w:rPr>
-          <w:lang w:val="fr-CA"/>
-        </w:rPr>
-      </w:pPr>
-      <w:r>
-        <w:rPr>
-          <w:b/>
-          <w:bCs/>
-          <w:lang w:val="fr-CA"/>
-        </w:rPr>
-        <w:t>En tant que</w:t>
-      </w:r>
-      <w:r>
-        <w:rPr>
-          <w:lang w:val="fr-CA"/>
-        </w:rPr>
-        <w:t xml:space="preserve"> : Utilisateur</w:t>
-      </w:r>
-    </w:p>
-    <w:p>
-      <w:pPr>
-        <w:jc w:val="both"/>
-        <w:rPr>
-          <w:lang w:val="fr-CA"/>
-        </w:rPr>
-      </w:pPr>
-    </w:p>
-    <w:p>
-      <w:pPr>
-        <w:jc w:val="both"/>
-        <w:rPr>
-          <w:lang w:val="fr-CA"/>
-        </w:rPr>
-      </w:pPr>
-      <w:r>
-        <w:rPr>
-          <w:b/>
-          <w:bCs/>
-          <w:lang w:val="fr-CA"/>
-        </w:rPr>
-        <w:t>Je veux</w:t>
-      </w:r>
-      <w:r>
-        <w:rPr>
-          <w:lang w:val="fr-CA"/>
-        </w:rPr>
-        <w:t xml:space="preserve"> : </w:t>
-      </w:r>
-      <w:r>
-        <w:rPr>
-          <w:lang w:val="fr-CA"/>
-        </w:rPr>
-        <w:t>Supprimer un produit qui n’est plus présents chez moi</w:t>
+      <w:r>
+        <w:rPr>
+          <w:lang w:val="fr-CA"/>
+        </w:rPr>
+        <w:t xml:space="preserve"> chez moi</w:t>
       </w:r>
     </w:p>
     <w:p>

</xml_diff>